<commit_message>
output video ok, ~20 min run time
</commit_message>
<xml_diff>
--- a/ex2_200940500_204251144.docx
+++ b/ex2_200940500_204251144.docx
@@ -183,7 +183,7 @@
         <w:t xml:space="preserve"> (LK pixel movement assumption)</w:t>
       </w:r>
       <w:r>
-        <w:t xml:space="preserve">. A better solution is using Least Squared Solution. </w:t>
+        <w:t xml:space="preserve">. </w:t>
       </w:r>
     </w:p>
     <w:p>
@@ -253,27 +253,14 @@
       <w:r>
         <w:t xml:space="preserve">Figure </w:t>
       </w:r>
-      <w:r>
-        <w:fldChar w:fldCharType="begin"/>
-      </w:r>
-      <w:r>
-        <w:instrText xml:space="preserve"> SEQ Figure \* ARABIC </w:instrText>
-      </w:r>
-      <w:r>
-        <w:fldChar w:fldCharType="separate"/>
-      </w:r>
-      <w:r>
-        <w:rPr>
-          <w:noProof/>
-        </w:rPr>
-        <w:t>1</w:t>
-      </w:r>
-      <w:r>
-        <w:rPr>
-          <w:noProof/>
-        </w:rPr>
-        <w:fldChar w:fldCharType="end"/>
-      </w:r>
+      <w:fldSimple w:instr=" SEQ Figure \* ARABIC ">
+        <w:r>
+          <w:rPr>
+            <w:noProof/>
+          </w:rPr>
+          <w:t>1</w:t>
+        </w:r>
+      </w:fldSimple>
       <w:r>
         <w:t>: Example of Aperture Problem</w:t>
       </w:r>
@@ -342,7 +329,21 @@
           <w:rFonts w:eastAsiaTheme="minorEastAsia"/>
           <w:iCs/>
         </w:rPr>
-        <w:t>In case we could run a segmentation or get a label image where every object is labeled, we could different “window” sizes, so every window will be at the size of the labeled object. With such a window we would not include different objects at the same window, so the assumption that u and v are the same at each window is correct.</w:t>
+        <w:t xml:space="preserve">In case we could run a segmentation or get a label image where every object is labeled, we could </w:t>
+      </w:r>
+      <w:r>
+        <w:rPr>
+          <w:rFonts w:eastAsiaTheme="minorEastAsia"/>
+          <w:iCs/>
+        </w:rPr>
+        <w:t xml:space="preserve">set </w:t>
+      </w:r>
+      <w:r>
+        <w:rPr>
+          <w:rFonts w:eastAsiaTheme="minorEastAsia"/>
+          <w:iCs/>
+        </w:rPr>
+        <w:t>different “window” sizes, so every window will be at the size of the labeled object. With such a window we would not include different objects at the same window, so the assumption that u and v are the same at each window is correct.</w:t>
       </w:r>
       <w:bookmarkStart w:id="0" w:name="_GoBack"/>
       <w:bookmarkEnd w:id="0"/>

</xml_diff>